<commit_message>
Added notes for Spencer on trackingNotes.docx
</commit_message>
<xml_diff>
--- a/trackingNotes.docx
+++ b/trackingNotes.docx
@@ -14,15 +14,13 @@
       </w:r>
       <w:proofErr w:type="gramEnd"/>
       <w:r>
-        <w:t xml:space="preserve"> manage the edits of individual teams and track their progression through the Denver metro area we will be using GitHub. This means that each individual team will need access to Git and a general understanding of what is going on as well as knowledge of how to use the </w:t>
-      </w:r>
-      <w:proofErr w:type="spellStart"/>
-      <w:r>
-        <w:t>sustem</w:t>
-      </w:r>
-      <w:proofErr w:type="spellEnd"/>
-      <w:r>
-        <w:t xml:space="preserve"> so that we can track all edits. The purpose of this document is to take notes on the process so that it will be easier to set up in the future for newer teams.</w:t>
+        <w:t xml:space="preserve"> manage the edits of individual teams and track their progression through the Denver metro area we will be using GitHub. This means that each individual team will need access to Git and a general understanding of what is going on as well as knowledge of how to use the s</w:t>
+      </w:r>
+      <w:r>
+        <w:t>y</w:t>
+      </w:r>
+      <w:r>
+        <w:t>stem so that we can track all edits. The purpose of this document is to take notes on the process so that it will be easier to set up in the future for newer teams.</w:t>
       </w:r>
     </w:p>
     <w:p>
@@ -37,7 +35,7 @@
       <w:r>
         <w:t xml:space="preserve"> and use my work email of </w:t>
       </w:r>
-      <w:hyperlink r:id="rId4" w:history="1">
+      <w:hyperlink r:id="rId5" w:history="1">
         <w:r>
           <w:rPr>
             <w:rStyle w:val="Hyperlink"/>
@@ -63,12 +61,26 @@
     </w:p>
     <w:p>
       <w:r>
+        <w:t xml:space="preserve">Username: </w:t>
+      </w:r>
+      <w:proofErr w:type="spellStart"/>
+      <w:r>
+        <w:t>proxteamlead</w:t>
+      </w:r>
+      <w:proofErr w:type="spellEnd"/>
+      <w:r>
+        <w:br/>
+        <w:t>Password: Wedowindows1!</w:t>
+      </w:r>
+    </w:p>
+    <w:p>
+      <w:r>
         <w:t>I am going to set this up as an organization which will allow more users</w:t>
       </w:r>
       <w:r>
         <w:t xml:space="preserve"> and is designed for organizations. Here is a link with a brief overview: </w:t>
       </w:r>
-      <w:hyperlink r:id="rId5" w:history="1">
+      <w:hyperlink r:id="rId6" w:history="1">
         <w:r>
           <w:rPr>
             <w:rStyle w:val="Hyperlink"/>
@@ -92,28 +104,19 @@
     </w:p>
     <w:p>
       <w:r>
-        <w:t xml:space="preserve">The billing address (which will need to be changed later) will be </w:t>
-      </w:r>
-      <w:hyperlink r:id="rId6" w:history="1">
-        <w:r>
-          <w:rPr>
-            <w:rStyle w:val="Hyperlink"/>
-          </w:rPr>
-          <w:t>srussell@renewalcolorado.com</w:t>
-        </w:r>
-      </w:hyperlink>
-    </w:p>
-    <w:p>
-      <w:r>
-        <w:t xml:space="preserve">The first admin for the account will be </w:t>
-      </w:r>
-      <w:proofErr w:type="spellStart"/>
-      <w:r>
-        <w:t>proxTeamLead</w:t>
-      </w:r>
-      <w:proofErr w:type="spellEnd"/>
-      <w:r>
-        <w:t xml:space="preserve"> with </w:t>
+        <w:t xml:space="preserve">The billing </w:t>
+      </w:r>
+      <w:r>
+        <w:t xml:space="preserve">email </w:t>
+      </w:r>
+      <w:r>
+        <w:t>address (which will need to be changed later</w:t>
+      </w:r>
+      <w:r>
+        <w:t xml:space="preserve"> if we want to have a private repository</w:t>
+      </w:r>
+      <w:r>
+        <w:t xml:space="preserve">) will be </w:t>
       </w:r>
       <w:hyperlink r:id="rId7" w:history="1">
         <w:r>
@@ -123,64 +126,10 @@
           <w:t>srussell@renewalcolorado.com</w:t>
         </w:r>
       </w:hyperlink>
-      <w:r>
-        <w:t xml:space="preserve"> as the associated email address.</w:t>
-      </w:r>
-      <w:r>
-        <w:t xml:space="preserve"> The first repository will be named </w:t>
-      </w:r>
-      <w:proofErr w:type="spellStart"/>
-      <w:r>
-        <w:t>areaTracking</w:t>
-      </w:r>
-      <w:proofErr w:type="spellEnd"/>
-      <w:r>
-        <w:t xml:space="preserve"> and this document will be saved in that repository for now. After I save this document in that repo I need to then load the first map and then enable other teams to edit and contribute to the map as well as figure out the easiest commands that must be entered to accurately modify the map</w:t>
-      </w:r>
-      <w:r>
-        <w:t>.</w:t>
-      </w:r>
-    </w:p>
-    <w:p>
-      <w:r>
-        <w:t>The repo will be public for now and have a readme file with some of the same info that will be in this file but streamlined for end users.</w:t>
-      </w:r>
-      <w:r>
-        <w:t xml:space="preserve"> </w:t>
-      </w:r>
-      <w:proofErr w:type="gramStart"/>
-      <w:r>
-        <w:t>The .</w:t>
-      </w:r>
-      <w:proofErr w:type="spellStart"/>
-      <w:r>
-        <w:t>gitignore</w:t>
-      </w:r>
-      <w:proofErr w:type="spellEnd"/>
-      <w:proofErr w:type="gramEnd"/>
-      <w:r>
-        <w:t xml:space="preserve"> file will not be created at this time. That file enables us to ignore the changes to certain documents using file patterns, file paths, etc. That may be highly useful if this project grows substantially in the future.</w:t>
-      </w:r>
-    </w:p>
-    <w:p>
-      <w:r>
-        <w:t>Install git on each MapPoint computer</w:t>
-      </w:r>
-      <w:r>
-        <w:t xml:space="preserve"> (incomplete)</w:t>
-      </w:r>
-    </w:p>
-    <w:p>
-      <w:r>
-        <w:t>Ensure correct logins</w:t>
-      </w:r>
-    </w:p>
-    <w:p>
-      <w:r>
-        <w:tab/>
-      </w:r>
-      <w:r>
-        <w:t xml:space="preserve">Username: </w:t>
+    </w:p>
+    <w:p>
+      <w:r>
+        <w:t xml:space="preserve">The first admin for the account will be </w:t>
       </w:r>
       <w:proofErr w:type="spellStart"/>
       <w:r>
@@ -188,66 +137,7 @@
       </w:r>
       <w:proofErr w:type="spellEnd"/>
       <w:r>
-        <w:br/>
-      </w:r>
-      <w:r>
-        <w:tab/>
-        <w:t>password: Wedowindows1!</w:t>
-      </w:r>
-    </w:p>
-    <w:p>
-      <w:r>
-        <w:t>Pull info to desktop</w:t>
-      </w:r>
-    </w:p>
-    <w:p>
-      <w:r>
-        <w:tab/>
-        <w:t>Open git bash</w:t>
-      </w:r>
-      <w:r>
-        <w:br/>
-      </w:r>
-      <w:r>
-        <w:tab/>
-        <w:t>Run these lines</w:t>
-      </w:r>
-      <w:r>
-        <w:t xml:space="preserve"> with some modifications if emails change over time</w:t>
-      </w:r>
-      <w:r>
-        <w:br/>
-      </w:r>
-      <w:r>
-        <w:tab/>
-      </w:r>
-      <w:r>
-        <w:t>$ git config --global user.name "</w:t>
-      </w:r>
-      <w:proofErr w:type="spellStart"/>
-      <w:r>
-        <w:t>proxteamlead</w:t>
-      </w:r>
-      <w:proofErr w:type="spellEnd"/>
-      <w:r>
-        <w:t>"</w:t>
-      </w:r>
-      <w:r>
-        <w:br/>
-      </w:r>
-      <w:r>
-        <w:tab/>
-      </w:r>
-      <w:r>
-        <w:t xml:space="preserve">$ git config --global </w:t>
-      </w:r>
-      <w:proofErr w:type="spellStart"/>
-      <w:r>
-        <w:t>user.email</w:t>
-      </w:r>
-      <w:proofErr w:type="spellEnd"/>
-      <w:r>
-        <w:t xml:space="preserve"> </w:t>
+        <w:t xml:space="preserve"> with </w:t>
       </w:r>
       <w:hyperlink r:id="rId8" w:history="1">
         <w:r>
@@ -258,10 +148,176 @@
         </w:r>
       </w:hyperlink>
       <w:r>
+        <w:t xml:space="preserve"> as the associated email address.</w:t>
+      </w:r>
+      <w:r>
+        <w:t xml:space="preserve"> The first repository will be named </w:t>
+      </w:r>
+      <w:proofErr w:type="spellStart"/>
+      <w:r>
+        <w:t>areaTracking</w:t>
+      </w:r>
+      <w:proofErr w:type="spellEnd"/>
+      <w:r>
+        <w:t xml:space="preserve"> and this document will be saved in that repository for now. After I save this document in that repo I need to then load the first map and then enable other teams to edit and contribute to the map as well as figure out the easiest commands that must be entered to accurately modify the map</w:t>
+      </w:r>
+      <w:r>
+        <w:t>.</w:t>
+      </w:r>
+    </w:p>
+    <w:p>
+      <w:r>
+        <w:t xml:space="preserve">The repo will be public for now and have a readme file </w:t>
+      </w:r>
+      <w:r>
+        <w:t>(</w:t>
+      </w:r>
+      <w:r>
+        <w:t xml:space="preserve">see areaTracking.txt for the quickest synopsis of commands to enter) </w:t>
+      </w:r>
+      <w:r>
+        <w:t>with some of the same info that will be in this file but streamlined for end users.</w:t>
+      </w:r>
+      <w:r>
+        <w:t xml:space="preserve"> </w:t>
+      </w:r>
+      <w:proofErr w:type="gramStart"/>
+      <w:r>
+        <w:t>The .</w:t>
+      </w:r>
+      <w:proofErr w:type="spellStart"/>
+      <w:r>
+        <w:t>gitignore</w:t>
+      </w:r>
+      <w:proofErr w:type="spellEnd"/>
+      <w:proofErr w:type="gramEnd"/>
+      <w:r>
+        <w:t xml:space="preserve"> file will not be created at this time. That file enables us to ignore the changes to certain documents using file patterns, file paths, etc. That may be highly useful if this project grows substantially in the future.</w:t>
+      </w:r>
+      <w:r>
+        <w:t xml:space="preserve"> </w:t>
+      </w:r>
+      <w:proofErr w:type="gramStart"/>
+      <w:r>
+        <w:rPr>
+          <w:color w:val="FF0000"/>
+        </w:rPr>
+        <w:t>!</w:t>
+      </w:r>
+      <w:r>
+        <w:t>.</w:t>
+      </w:r>
+      <w:proofErr w:type="spellStart"/>
+      <w:r>
+        <w:t>gitignore</w:t>
+      </w:r>
+      <w:proofErr w:type="spellEnd"/>
+      <w:proofErr w:type="gramEnd"/>
+      <w:r>
+        <w:t xml:space="preserve"> must be amended to ignore temp files created by Microsoft.</w:t>
+      </w:r>
+    </w:p>
+    <w:p>
+      <w:r>
+        <w:t>Install git on each MapPoint computer</w:t>
+      </w:r>
+      <w:r>
+        <w:t xml:space="preserve"> (incomplete)</w:t>
+      </w:r>
+    </w:p>
+    <w:p>
+      <w:r>
+        <w:t>Ensure correct logins</w:t>
+      </w:r>
+    </w:p>
+    <w:p>
+      <w:r>
+        <w:tab/>
+      </w:r>
+      <w:r>
+        <w:t xml:space="preserve">Username: </w:t>
+      </w:r>
+      <w:proofErr w:type="spellStart"/>
+      <w:r>
+        <w:t>proxTeamLead</w:t>
+      </w:r>
+      <w:proofErr w:type="spellEnd"/>
+      <w:r>
         <w:br/>
       </w:r>
       <w:r>
         <w:tab/>
+        <w:t>password: Wedowindows1!</w:t>
+      </w:r>
+    </w:p>
+    <w:p>
+      <w:r>
+        <w:t>Pull info to desktop</w:t>
+      </w:r>
+    </w:p>
+    <w:p>
+      <w:r>
+        <w:tab/>
+        <w:t>Open git bash</w:t>
+      </w:r>
+      <w:r>
+        <w:br/>
+      </w:r>
+      <w:r>
+        <w:tab/>
+        <w:t>Run these lines</w:t>
+      </w:r>
+      <w:r>
+        <w:t xml:space="preserve"> with some modifications if emails change over time</w:t>
+      </w:r>
+      <w:r>
+        <w:br/>
+      </w:r>
+      <w:r>
+        <w:tab/>
+      </w:r>
+      <w:r>
+        <w:t>$ git config --global user.name "</w:t>
+      </w:r>
+      <w:proofErr w:type="spellStart"/>
+      <w:r>
+        <w:t>proxteamlead</w:t>
+      </w:r>
+      <w:proofErr w:type="spellEnd"/>
+      <w:r>
+        <w:t>"</w:t>
+      </w:r>
+      <w:r>
+        <w:br/>
+      </w:r>
+      <w:r>
+        <w:lastRenderedPageBreak/>
+        <w:tab/>
+      </w:r>
+      <w:r>
+        <w:t xml:space="preserve">$ git config --global </w:t>
+      </w:r>
+      <w:proofErr w:type="spellStart"/>
+      <w:r>
+        <w:t>user.email</w:t>
+      </w:r>
+      <w:proofErr w:type="spellEnd"/>
+      <w:r>
+        <w:t xml:space="preserve"> </w:t>
+      </w:r>
+      <w:hyperlink r:id="rId9" w:history="1">
+        <w:r>
+          <w:rPr>
+            <w:rStyle w:val="Hyperlink"/>
+          </w:rPr>
+          <w:t>srussell@renewalcolorado.com</w:t>
+        </w:r>
+      </w:hyperlink>
+      <w:r>
+        <w:br/>
+      </w:r>
+      <w:r>
+        <w:tab/>
       </w:r>
       <w:r>
         <w:t>$ cd //rba-col-dc01/</w:t>
@@ -291,7 +347,7 @@
       <w:r>
         <w:t xml:space="preserve">$ git clone </w:t>
       </w:r>
-      <w:hyperlink r:id="rId9" w:history="1">
+      <w:hyperlink r:id="rId10" w:history="1">
         <w:r>
           <w:rPr>
             <w:rStyle w:val="Hyperlink"/>
@@ -321,25 +377,121 @@
     <w:p>
       <w:r>
         <w:tab/>
-        <w:t>Make changes to the trkMaster.</w:t>
+        <w:t xml:space="preserve">Make changes to the </w:t>
+      </w:r>
+      <w:proofErr w:type="spellStart"/>
+      <w:r>
+        <w:t>trkMaster</w:t>
+      </w:r>
+      <w:proofErr w:type="spellEnd"/>
+      <w:r>
+        <w:t xml:space="preserve"> file that is now in </w:t>
+      </w:r>
+      <w:proofErr w:type="spellStart"/>
+      <w:r>
+        <w:t>areaTracking</w:t>
+      </w:r>
+      <w:proofErr w:type="spellEnd"/>
+      <w:r>
+        <w:t xml:space="preserve"> on the desktop.</w:t>
+      </w:r>
+    </w:p>
+    <w:p>
+      <w:r>
+        <w:t>Commit changes and update the master for other teams:</w:t>
+      </w:r>
+    </w:p>
+    <w:p>
+      <w:r>
+        <w:tab/>
+        <w:t xml:space="preserve">$ cd </w:t>
+      </w:r>
+      <w:proofErr w:type="spellStart"/>
+      <w:r>
+        <w:t>areaTracking</w:t>
+      </w:r>
+      <w:proofErr w:type="spellEnd"/>
+      <w:r>
+        <w:br/>
+      </w:r>
+      <w:r>
+        <w:tab/>
+        <w:t>$ git commit -a -m “Update CC 5/1”</w:t>
+      </w:r>
+      <w:r>
+        <w:br/>
+      </w:r>
+      <w:r>
+        <w:tab/>
+        <w:t>$ git push</w:t>
+      </w:r>
+    </w:p>
+    <w:p>
+      <w:r>
+        <w:t>If curious to see if updates were all successful run this for some more info:</w:t>
+      </w:r>
+    </w:p>
+    <w:p>
+      <w:r>
+        <w:tab/>
+        <w:t>$ git status</w:t>
+      </w:r>
+    </w:p>
+    <w:p>
+      <w:r>
+        <w:t>The following steps need to be taken:</w:t>
+      </w:r>
+    </w:p>
+    <w:p>
+      <w:pPr>
+        <w:pStyle w:val="ListParagraph"/>
+        <w:numPr>
+          <w:ilvl w:val="0"/>
+          <w:numId w:val="1"/>
+        </w:numPr>
+      </w:pPr>
+      <w:r>
+        <w:t>Install git bash on each computer</w:t>
+      </w:r>
+    </w:p>
+    <w:p>
+      <w:pPr>
+        <w:pStyle w:val="ListParagraph"/>
+        <w:numPr>
+          <w:ilvl w:val="0"/>
+          <w:numId w:val="1"/>
+        </w:numPr>
+      </w:pPr>
+      <w:r>
+        <w:t>Make sure each team can edit the map and save edits to the master</w:t>
+      </w:r>
+    </w:p>
+    <w:p>
+      <w:pPr>
+        <w:pStyle w:val="ListParagraph"/>
+        <w:numPr>
+          <w:ilvl w:val="0"/>
+          <w:numId w:val="1"/>
+        </w:numPr>
+      </w:pPr>
+      <w:r>
+        <w:t>Review process to ensure accurate master map</w:t>
+      </w:r>
+    </w:p>
+    <w:p>
+      <w:pPr>
+        <w:pStyle w:val="ListParagraph"/>
+        <w:numPr>
+          <w:ilvl w:val="0"/>
+          <w:numId w:val="1"/>
+        </w:numPr>
+      </w:pPr>
+      <w:r>
+        <w:t>Create different accounts for different users so that my email is not shared throughout the office</w:t>
       </w:r>
       <w:bookmarkStart w:id="0" w:name="_GoBack"/>
       <w:bookmarkEnd w:id="0"/>
     </w:p>
-    <w:p>
-      <w:r>
-        <w:t xml:space="preserve">Push changes with a </w:t>
-      </w:r>
-      <w:r>
-        <w:t>comment</w:t>
-      </w:r>
-    </w:p>
-    <w:p>
-      <w:r>
-        <w:t>Repeat</w:t>
-      </w:r>
-    </w:p>
-    <w:p/>
     <w:p>
       <w:r>
         <w:br w:type="page"/>
@@ -354,6 +506,126 @@
     </w:sectPr>
   </w:body>
 </w:document>
+</file>
+
+<file path=word/numbering.xml><?xml version="1.0" encoding="utf-8"?>
+<w:numbering xmlns:wpc="http://schemas.microsoft.com/office/word/2010/wordprocessingCanvas" xmlns:cx="http://schemas.microsoft.com/office/drawing/2014/chartex" xmlns:cx1="http://schemas.microsoft.com/office/drawing/2015/9/8/chartex" xmlns:cx2="http://schemas.microsoft.com/office/drawing/2015/10/21/chartex" xmlns:cx3="http://schemas.microsoft.com/office/drawing/2016/5/9/chartex" xmlns:cx4="http://schemas.microsoft.com/office/drawing/2016/5/10/chartex" xmlns:cx5="http://schemas.microsoft.com/office/drawing/2016/5/11/chartex" xmlns:cx6="http://schemas.microsoft.com/office/drawing/2016/5/12/chartex" xmlns:cx7="http://schemas.microsoft.com/office/drawing/2016/5/13/chartex" xmlns:cx8="http://schemas.microsoft.com/office/drawing/2016/5/14/chartex" xmlns:mc="http://schemas.openxmlformats.org/markup-compatibility/2006" xmlns:aink="http://schemas.microsoft.com/office/drawing/2016/ink" xmlns:am3d="http://schemas.microsoft.com/office/drawing/2017/model3d" xmlns:o="urn:schemas-microsoft-com:office:office" xmlns:r="http://schemas.openxmlformats.org/officeDocument/2006/relationships" xmlns:m="http://schemas.openxmlformats.org/officeDocument/2006/math" xmlns:v="urn:schemas-microsoft-com:vml" xmlns:wp14="http://schemas.microsoft.com/office/word/2010/wordprocessingDrawing" xmlns:wp="http://schemas.openxmlformats.org/drawingml/2006/wordprocessingDrawing" xmlns:w10="urn:schemas-microsoft-com:office:word" xmlns:w="http://schemas.openxmlformats.org/wordprocessingml/2006/main" xmlns:w14="http://schemas.microsoft.com/office/word/2010/wordml" xmlns:w15="http://schemas.microsoft.com/office/word/2012/wordml" xmlns:w16cid="http://schemas.microsoft.com/office/word/2016/wordml/cid" xmlns:w16se="http://schemas.microsoft.com/office/word/2015/wordml/symex" xmlns:wpg="http://schemas.microsoft.com/office/word/2010/wordprocessingGroup" xmlns:wpi="http://schemas.microsoft.com/office/word/2010/wordprocessingInk" xmlns:wne="http://schemas.microsoft.com/office/word/2006/wordml" xmlns:wps="http://schemas.microsoft.com/office/word/2010/wordprocessingShape" mc:Ignorable="w14 w15 w16se w16cid wp14">
+  <w:abstractNum w:abstractNumId="0" w15:restartNumberingAfterBreak="0">
+    <w:nsid w:val="597775DE"/>
+    <w:multiLevelType w:val="hybridMultilevel"/>
+    <w:tmpl w:val="860CDF7C"/>
+    <w:lvl w:ilvl="0" w:tplc="2738DE60">
+      <w:numFmt w:val="bullet"/>
+      <w:lvlText w:val=""/>
+      <w:lvlJc w:val="left"/>
+      <w:pPr>
+        <w:ind w:left="720" w:hanging="360"/>
+      </w:pPr>
+      <w:rPr>
+        <w:rFonts w:ascii="Symbol" w:eastAsiaTheme="minorHAnsi" w:hAnsi="Symbol" w:cstheme="minorBidi" w:hint="default"/>
+      </w:rPr>
+    </w:lvl>
+    <w:lvl w:ilvl="1" w:tplc="04090003" w:tentative="1">
+      <w:start w:val="1"/>
+      <w:numFmt w:val="bullet"/>
+      <w:lvlText w:val="o"/>
+      <w:lvlJc w:val="left"/>
+      <w:pPr>
+        <w:ind w:left="1440" w:hanging="360"/>
+      </w:pPr>
+      <w:rPr>
+        <w:rFonts w:ascii="Courier New" w:hAnsi="Courier New" w:cs="Courier New" w:hint="default"/>
+      </w:rPr>
+    </w:lvl>
+    <w:lvl w:ilvl="2" w:tplc="04090005" w:tentative="1">
+      <w:start w:val="1"/>
+      <w:numFmt w:val="bullet"/>
+      <w:lvlText w:val=""/>
+      <w:lvlJc w:val="left"/>
+      <w:pPr>
+        <w:ind w:left="2160" w:hanging="360"/>
+      </w:pPr>
+      <w:rPr>
+        <w:rFonts w:ascii="Wingdings" w:hAnsi="Wingdings" w:hint="default"/>
+      </w:rPr>
+    </w:lvl>
+    <w:lvl w:ilvl="3" w:tplc="04090001" w:tentative="1">
+      <w:start w:val="1"/>
+      <w:numFmt w:val="bullet"/>
+      <w:lvlText w:val=""/>
+      <w:lvlJc w:val="left"/>
+      <w:pPr>
+        <w:ind w:left="2880" w:hanging="360"/>
+      </w:pPr>
+      <w:rPr>
+        <w:rFonts w:ascii="Symbol" w:hAnsi="Symbol" w:hint="default"/>
+      </w:rPr>
+    </w:lvl>
+    <w:lvl w:ilvl="4" w:tplc="04090003" w:tentative="1">
+      <w:start w:val="1"/>
+      <w:numFmt w:val="bullet"/>
+      <w:lvlText w:val="o"/>
+      <w:lvlJc w:val="left"/>
+      <w:pPr>
+        <w:ind w:left="3600" w:hanging="360"/>
+      </w:pPr>
+      <w:rPr>
+        <w:rFonts w:ascii="Courier New" w:hAnsi="Courier New" w:cs="Courier New" w:hint="default"/>
+      </w:rPr>
+    </w:lvl>
+    <w:lvl w:ilvl="5" w:tplc="04090005" w:tentative="1">
+      <w:start w:val="1"/>
+      <w:numFmt w:val="bullet"/>
+      <w:lvlText w:val=""/>
+      <w:lvlJc w:val="left"/>
+      <w:pPr>
+        <w:ind w:left="4320" w:hanging="360"/>
+      </w:pPr>
+      <w:rPr>
+        <w:rFonts w:ascii="Wingdings" w:hAnsi="Wingdings" w:hint="default"/>
+      </w:rPr>
+    </w:lvl>
+    <w:lvl w:ilvl="6" w:tplc="04090001" w:tentative="1">
+      <w:start w:val="1"/>
+      <w:numFmt w:val="bullet"/>
+      <w:lvlText w:val=""/>
+      <w:lvlJc w:val="left"/>
+      <w:pPr>
+        <w:ind w:left="5040" w:hanging="360"/>
+      </w:pPr>
+      <w:rPr>
+        <w:rFonts w:ascii="Symbol" w:hAnsi="Symbol" w:hint="default"/>
+      </w:rPr>
+    </w:lvl>
+    <w:lvl w:ilvl="7" w:tplc="04090003" w:tentative="1">
+      <w:start w:val="1"/>
+      <w:numFmt w:val="bullet"/>
+      <w:lvlText w:val="o"/>
+      <w:lvlJc w:val="left"/>
+      <w:pPr>
+        <w:ind w:left="5760" w:hanging="360"/>
+      </w:pPr>
+      <w:rPr>
+        <w:rFonts w:ascii="Courier New" w:hAnsi="Courier New" w:cs="Courier New" w:hint="default"/>
+      </w:rPr>
+    </w:lvl>
+    <w:lvl w:ilvl="8" w:tplc="04090005" w:tentative="1">
+      <w:start w:val="1"/>
+      <w:numFmt w:val="bullet"/>
+      <w:lvlText w:val=""/>
+      <w:lvlJc w:val="left"/>
+      <w:pPr>
+        <w:ind w:left="6480" w:hanging="360"/>
+      </w:pPr>
+      <w:rPr>
+        <w:rFonts w:ascii="Wingdings" w:hAnsi="Wingdings" w:hint="default"/>
+      </w:rPr>
+    </w:lvl>
+  </w:abstractNum>
+  <w:num w:numId="1">
+    <w:abstractNumId w:val="0"/>
+  </w:num>
+</w:numbering>
 </file>
 
 <file path=word/styles.xml><?xml version="1.0" encoding="utf-8"?>
@@ -834,6 +1106,17 @@
       <w:szCs w:val="18"/>
     </w:rPr>
   </w:style>
+  <w:style w:type="paragraph" w:styleId="ListParagraph">
+    <w:name w:val="List Paragraph"/>
+    <w:basedOn w:val="Normal"/>
+    <w:uiPriority w:val="34"/>
+    <w:qFormat/>
+    <w:rsid w:val="00692B22"/>
+    <w:pPr>
+      <w:ind w:left="720"/>
+      <w:contextualSpacing/>
+    </w:pPr>
+  </w:style>
 </w:styles>
 </file>
 

</xml_diff>